<commit_message>
Added the Report file which contains code explanation as well as screenshots of the working app.
</commit_message>
<xml_diff>
--- a/Networks 2A Report.docx
+++ b/Networks 2A Report.docx
@@ -2130,7 +2130,62 @@
         <w:t>Screenshots</w:t>
       </w:r>
     </w:p>
-    <w:p/>
+    <w:p>
+      <w:r>
+        <w:rPr>
+          <w:noProof/>
+          <w:lang w:val="en-US"/>
+        </w:rPr>
+        <w:drawing>
+          <wp:inline distT="0" distB="0" distL="0" distR="0">
+            <wp:extent cx="6126480" cy="3422468"/>
+            <wp:effectExtent l="0" t="0" r="7620" b="6985"/>
+            <wp:docPr id="4" name="Picture 4" descr="C:\Users\jonat\AppData\Local\Microsoft\Windows\INetCacheContent.Word\Chat.png"/>
+            <wp:cNvGraphicFramePr>
+              <a:graphicFrameLocks xmlns:a="http://schemas.openxmlformats.org/drawingml/2006/main" noChangeAspect="1"/>
+            </wp:cNvGraphicFramePr>
+            <a:graphic xmlns:a="http://schemas.openxmlformats.org/drawingml/2006/main">
+              <a:graphicData uri="http://schemas.openxmlformats.org/drawingml/2006/picture">
+                <pic:pic xmlns:pic="http://schemas.openxmlformats.org/drawingml/2006/picture">
+                  <pic:nvPicPr>
+                    <pic:cNvPr id="0" name="Picture 1" descr="C:\Users\jonat\AppData\Local\Microsoft\Windows\INetCacheContent.Word\Chat.png"/>
+                    <pic:cNvPicPr>
+                      <a:picLocks noChangeAspect="1" noChangeArrowheads="1"/>
+                    </pic:cNvPicPr>
+                  </pic:nvPicPr>
+                  <pic:blipFill>
+                    <a:blip r:embed="rId10">
+                      <a:extLst>
+                        <a:ext uri="{28A0092B-C50C-407E-A947-70E740481C1C}">
+                          <a14:useLocalDpi xmlns:a14="http://schemas.microsoft.com/office/drawing/2010/main" val="0"/>
+                        </a:ext>
+                      </a:extLst>
+                    </a:blip>
+                    <a:srcRect/>
+                    <a:stretch>
+                      <a:fillRect/>
+                    </a:stretch>
+                  </pic:blipFill>
+                  <pic:spPr bwMode="auto">
+                    <a:xfrm>
+                      <a:off x="0" y="0"/>
+                      <a:ext cx="6171771" cy="3447769"/>
+                    </a:xfrm>
+                    <a:prstGeom prst="rect">
+                      <a:avLst/>
+                    </a:prstGeom>
+                    <a:noFill/>
+                    <a:ln>
+                      <a:noFill/>
+                    </a:ln>
+                  </pic:spPr>
+                </pic:pic>
+              </a:graphicData>
+            </a:graphic>
+          </wp:inline>
+        </w:drawing>
+      </w:r>
+    </w:p>
     <w:p>
       <w:pPr>
         <w:rPr>
@@ -2159,7 +2214,13 @@
         <w:rPr>
           <w:b/>
         </w:rPr>
-        <w:t xml:space="preserve">Two users engaging in a text chat after they both join the server. </w:t>
+        <w:t>Three</w:t>
+      </w:r>
+      <w:r>
+        <w:rPr>
+          <w:b/>
+        </w:rPr>
+        <w:t xml:space="preserve"> users engaging in a text chat after they join the server. </w:t>
       </w:r>
     </w:p>
     <w:p>
@@ -2169,6 +2230,12 @@
       <w:r>
         <w:t xml:space="preserve"> A user can disconnect from the server by calling “/quit.”</w:t>
       </w:r>
+      <w:r>
+        <w:t xml:space="preserve"> They reconnect by calling the constructor</w:t>
+      </w:r>
+      <w:r>
+        <w:t>.</w:t>
+      </w:r>
     </w:p>
     <w:p>
       <w:pPr>
@@ -2176,6 +2243,71 @@
           <w:b/>
         </w:rPr>
       </w:pPr>
+    </w:p>
+    <w:p>
+      <w:pPr>
+        <w:rPr>
+          <w:b/>
+        </w:rPr>
+      </w:pPr>
+      <w:r>
+        <w:rPr>
+          <w:noProof/>
+          <w:lang w:val="en-US"/>
+        </w:rPr>
+        <w:lastRenderedPageBreak/>
+        <w:drawing>
+          <wp:inline distT="0" distB="0" distL="0" distR="0">
+            <wp:extent cx="5731178" cy="1981200"/>
+            <wp:effectExtent l="0" t="0" r="3175" b="0"/>
+            <wp:docPr id="6" name="Picture 6" descr="C:\Users\jonat\AppData\Local\Microsoft\Windows\INetCacheContent.Word\imagesending.png"/>
+            <wp:cNvGraphicFramePr>
+              <a:graphicFrameLocks xmlns:a="http://schemas.openxmlformats.org/drawingml/2006/main" noChangeAspect="1"/>
+            </wp:cNvGraphicFramePr>
+            <a:graphic xmlns:a="http://schemas.openxmlformats.org/drawingml/2006/main">
+              <a:graphicData uri="http://schemas.openxmlformats.org/drawingml/2006/picture">
+                <pic:pic xmlns:pic="http://schemas.openxmlformats.org/drawingml/2006/picture">
+                  <pic:nvPicPr>
+                    <pic:cNvPr id="0" name="Picture 3" descr="C:\Users\jonat\AppData\Local\Microsoft\Windows\INetCacheContent.Word\imagesending.png"/>
+                    <pic:cNvPicPr>
+                      <a:picLocks noChangeAspect="1" noChangeArrowheads="1"/>
+                    </pic:cNvPicPr>
+                  </pic:nvPicPr>
+                  <pic:blipFill rotWithShape="1">
+                    <a:blip r:embed="rId11">
+                      <a:extLst>
+                        <a:ext uri="{28A0092B-C50C-407E-A947-70E740481C1C}">
+                          <a14:useLocalDpi xmlns:a14="http://schemas.microsoft.com/office/drawing/2010/main" val="0"/>
+                        </a:ext>
+                      </a:extLst>
+                    </a:blip>
+                    <a:srcRect b="59428"/>
+                    <a:stretch/>
+                  </pic:blipFill>
+                  <pic:spPr bwMode="auto">
+                    <a:xfrm>
+                      <a:off x="0" y="0"/>
+                      <a:ext cx="5731510" cy="1981315"/>
+                    </a:xfrm>
+                    <a:prstGeom prst="rect">
+                      <a:avLst/>
+                    </a:prstGeom>
+                    <a:noFill/>
+                    <a:ln>
+                      <a:noFill/>
+                    </a:ln>
+                    <a:extLst>
+                      <a:ext uri="{53640926-AAD7-44D8-BBD7-CCE9431645EC}">
+                        <a14:shadowObscured xmlns:a14="http://schemas.microsoft.com/office/drawing/2010/main"/>
+                      </a:ext>
+                    </a:extLst>
+                  </pic:spPr>
+                </pic:pic>
+              </a:graphicData>
+            </a:graphic>
+          </wp:inline>
+        </w:drawing>
+      </w:r>
     </w:p>
     <w:p>
       <w:pPr>
@@ -2195,10 +2327,74 @@
         <w:t>A user can send a picture by calling “/send” followed by name of the image with its type extension. The pictu</w:t>
       </w:r>
       <w:r>
-        <w:t xml:space="preserve">re should exist inside the folder called “Images” for it to work. Other uses will receive a prompt with the image name as well as the size of the image. Other users can call “/download” to save the image, where it will be saved to their images folder. </w:t>
+        <w:t>re should e</w:t>
+      </w:r>
+      <w:r>
+        <w:t>xist inside the folder called “i</w:t>
+      </w:r>
+      <w:r>
+        <w:t xml:space="preserve">mages” for it to work. Other uses will receive a prompt with the image name as well as the size of the image. Other users can call “/download” to save the image, where it will be saved to their images folder. </w:t>
       </w:r>
     </w:p>
-    <w:p/>
+    <w:p>
+      <w:r>
+        <w:rPr>
+          <w:noProof/>
+          <w:lang w:val="en-US"/>
+        </w:rPr>
+        <w:drawing>
+          <wp:inline distT="0" distB="0" distL="0" distR="0">
+            <wp:extent cx="6266549" cy="1899920"/>
+            <wp:effectExtent l="0" t="0" r="1270" b="5080"/>
+            <wp:docPr id="7" name="Picture 7" descr="C:\Users\jonat\AppData\Local\Microsoft\Windows\INetCacheContent.Word\private message.png"/>
+            <wp:cNvGraphicFramePr>
+              <a:graphicFrameLocks xmlns:a="http://schemas.openxmlformats.org/drawingml/2006/main" noChangeAspect="1"/>
+            </wp:cNvGraphicFramePr>
+            <a:graphic xmlns:a="http://schemas.openxmlformats.org/drawingml/2006/main">
+              <a:graphicData uri="http://schemas.openxmlformats.org/drawingml/2006/picture">
+                <pic:pic xmlns:pic="http://schemas.openxmlformats.org/drawingml/2006/picture">
+                  <pic:nvPicPr>
+                    <pic:cNvPr id="0" name="Picture 5" descr="C:\Users\jonat\AppData\Local\Microsoft\Windows\INetCacheContent.Word\private message.png"/>
+                    <pic:cNvPicPr>
+                      <a:picLocks noChangeAspect="1" noChangeArrowheads="1"/>
+                    </pic:cNvPicPr>
+                  </pic:nvPicPr>
+                  <pic:blipFill rotWithShape="1">
+                    <a:blip r:embed="rId12">
+                      <a:extLst>
+                        <a:ext uri="{28A0092B-C50C-407E-A947-70E740481C1C}">
+                          <a14:useLocalDpi xmlns:a14="http://schemas.microsoft.com/office/drawing/2010/main" val="0"/>
+                        </a:ext>
+                      </a:extLst>
+                    </a:blip>
+                    <a:srcRect b="41388"/>
+                    <a:stretch/>
+                  </pic:blipFill>
+                  <pic:spPr bwMode="auto">
+                    <a:xfrm>
+                      <a:off x="0" y="0"/>
+                      <a:ext cx="6302148" cy="1910713"/>
+                    </a:xfrm>
+                    <a:prstGeom prst="rect">
+                      <a:avLst/>
+                    </a:prstGeom>
+                    <a:noFill/>
+                    <a:ln>
+                      <a:noFill/>
+                    </a:ln>
+                    <a:extLst>
+                      <a:ext uri="{53640926-AAD7-44D8-BBD7-CCE9431645EC}">
+                        <a14:shadowObscured xmlns:a14="http://schemas.microsoft.com/office/drawing/2010/main"/>
+                      </a:ext>
+                    </a:extLst>
+                  </pic:spPr>
+                </pic:pic>
+              </a:graphicData>
+            </a:graphic>
+          </wp:inline>
+        </w:drawing>
+      </w:r>
+    </w:p>
     <w:p>
       <w:pPr>
         <w:rPr>
@@ -2209,7 +2405,7 @@
         <w:rPr>
           <w:b/>
         </w:rPr>
-        <w:t xml:space="preserve">Figure 1.3 – The server class showing the system messages which occur during the usual use of the application. </w:t>
+        <w:t>Figure 1.3 – Two users in a chatroom with three people in to sending private messages to each other.</w:t>
       </w:r>
     </w:p>
     <w:p>
@@ -2219,26 +2415,17 @@
         </w:rPr>
       </w:pPr>
       <w:r>
-        <w:t xml:space="preserve">The person who runs the server </w:t>
+        <w:t xml:space="preserve"> </w:t>
       </w:r>
       <w:r>
-        <w:t>can</w:t>
-      </w:r>
-      <w:r>
-        <w:t xml:space="preserve"> see clien</w:t>
-      </w:r>
-      <w:r>
-        <w:t xml:space="preserve">ts connecting and disconnecting. Other info such as whether it is waiting for connections and which port is being used is also available. </w:t>
-      </w:r>
-      <w:r>
-        <w:t xml:space="preserve">Whenever a picture is sent, the server notes this by printing the type of image being sent. </w:t>
+        <w:t xml:space="preserve">A user can send a private message to another user by calling “/&lt;USERNAME&gt; &lt;message&gt;”. The message shows up with [pm] to indicate that no other clients can read that message.  </w:t>
       </w:r>
       <w:bookmarkStart w:id="0" w:name="_GoBack"/>
       <w:bookmarkEnd w:id="0"/>
     </w:p>
     <w:p/>
     <w:sectPr>
-      <w:footerReference w:type="default" r:id="rId10"/>
+      <w:footerReference w:type="default" r:id="rId13"/>
       <w:pgSz w:w="11906" w:h="16838"/>
       <w:pgMar w:top="1440" w:right="1440" w:bottom="1440" w:left="1440" w:header="708" w:footer="708" w:gutter="0"/>
       <w:pgNumType w:start="0"/>
@@ -5029,7 +5216,7 @@
 </file>
 
 <file path=customXml/itemProps2.xml><?xml version="1.0" encoding="utf-8"?>
-<ds:datastoreItem xmlns:ds="http://schemas.openxmlformats.org/officeDocument/2006/customXml" ds:itemID="{1E1CB023-B99D-49A7-ACF9-3702483ED12E}">
+<ds:datastoreItem xmlns:ds="http://schemas.openxmlformats.org/officeDocument/2006/customXml" ds:itemID="{EF9C0893-6924-4934-B345-7ABAA4E552AD}">
   <ds:schemaRefs>
     <ds:schemaRef ds:uri="http://schemas.openxmlformats.org/officeDocument/2006/bibliography"/>
   </ds:schemaRefs>

</xml_diff>